<commit_message>
formating daftar gambar, isi, lampiran, tabel, kata pengantar
</commit_message>
<xml_diff>
--- a/Penulisan Skripsi/DAFTAR GAMBAR.docx
+++ b/Penulisan Skripsi/DAFTAR GAMBAR.docx
@@ -12,41 +12,87 @@
         <w:spacing w:before="0" w:after="0" w:line="480" w:lineRule="auto"/>
         <w:jc w:val="center"/>
         <w:rPr>
-          <w:sz w:val="24"/>
-          <w:szCs w:val="24"/>
-        </w:rPr>
-      </w:pPr>
-      <w:r>
-        <w:rPr>
-          <w:sz w:val="24"/>
-          <w:szCs w:val="24"/>
+          <w:szCs w:val="28"/>
+        </w:rPr>
+      </w:pPr>
+      <w:bookmarkStart w:id="0" w:name="_GoBack"/>
+      <w:r>
+        <w:rPr>
+          <w:szCs w:val="28"/>
         </w:rPr>
         <w:t>DAFTAR GAMBAR</w:t>
       </w:r>
     </w:p>
-    <w:p>
-      <w:pPr>
-        <w:tabs>
-          <w:tab w:val="left" w:pos="284"/>
-          <w:tab w:val="left" w:pos="709"/>
-          <w:tab w:val="right" w:leader="dot" w:pos="7711"/>
-          <w:tab w:val="left" w:pos="7797"/>
-        </w:tabs>
-        <w:spacing w:after="0" w:line="240" w:lineRule="auto"/>
-        <w:rPr>
-          <w:rFonts w:ascii="Times New Roman" w:hAnsi="Times New Roman"/>
-          <w:sz w:val="24"/>
-          <w:szCs w:val="24"/>
-          <w:lang w:val="id-ID"/>
-        </w:rPr>
-      </w:pPr>
-      <w:r>
-        <w:rPr>
-          <w:rFonts w:ascii="Times New Roman" w:hAnsi="Times New Roman"/>
-          <w:sz w:val="24"/>
-          <w:szCs w:val="24"/>
-        </w:rPr>
-        <w:t xml:space="preserve">Gambar 1.1 Survei Pengguna </w:t>
+    <w:bookmarkEnd w:id="0"/>
+    <w:p>
+      <w:pPr>
+        <w:tabs>
+          <w:tab w:val="left" w:pos="284"/>
+          <w:tab w:val="left" w:pos="709"/>
+          <w:tab w:val="right" w:leader="dot" w:pos="7711"/>
+          <w:tab w:val="left" w:pos="7797"/>
+        </w:tabs>
+        <w:spacing w:after="0" w:line="240" w:lineRule="auto"/>
+        <w:rPr>
+          <w:rFonts w:ascii="Times New Roman" w:hAnsi="Times New Roman"/>
+          <w:sz w:val="24"/>
+          <w:szCs w:val="24"/>
+          <w:lang w:val="id-ID"/>
+        </w:rPr>
+      </w:pPr>
+      <w:proofErr w:type="spellStart"/>
+      <w:r>
+        <w:rPr>
+          <w:rFonts w:ascii="Times New Roman" w:hAnsi="Times New Roman"/>
+          <w:sz w:val="24"/>
+          <w:szCs w:val="24"/>
+        </w:rPr>
+        <w:t>Gambar</w:t>
+      </w:r>
+      <w:proofErr w:type="spellEnd"/>
+      <w:r>
+        <w:rPr>
+          <w:rFonts w:ascii="Times New Roman" w:hAnsi="Times New Roman"/>
+          <w:sz w:val="24"/>
+          <w:szCs w:val="24"/>
+        </w:rPr>
+        <w:t xml:space="preserve"> 1.1 </w:t>
+      </w:r>
+      <w:proofErr w:type="spellStart"/>
+      <w:r>
+        <w:rPr>
+          <w:rFonts w:ascii="Times New Roman" w:hAnsi="Times New Roman"/>
+          <w:sz w:val="24"/>
+          <w:szCs w:val="24"/>
+        </w:rPr>
+        <w:t>Survei</w:t>
+      </w:r>
+      <w:proofErr w:type="spellEnd"/>
+      <w:r>
+        <w:rPr>
+          <w:rFonts w:ascii="Times New Roman" w:hAnsi="Times New Roman"/>
+          <w:sz w:val="24"/>
+          <w:szCs w:val="24"/>
+        </w:rPr>
+        <w:t xml:space="preserve"> </w:t>
+      </w:r>
+      <w:proofErr w:type="spellStart"/>
+      <w:r>
+        <w:rPr>
+          <w:rFonts w:ascii="Times New Roman" w:hAnsi="Times New Roman"/>
+          <w:sz w:val="24"/>
+          <w:szCs w:val="24"/>
+        </w:rPr>
+        <w:t>Pengguna</w:t>
+      </w:r>
+      <w:proofErr w:type="spellEnd"/>
+      <w:r>
+        <w:rPr>
+          <w:rFonts w:ascii="Times New Roman" w:hAnsi="Times New Roman"/>
+          <w:sz w:val="24"/>
+          <w:szCs w:val="24"/>
+        </w:rPr>
+        <w:t xml:space="preserve"> </w:t>
       </w:r>
       <w:r>
         <w:rPr>
@@ -3479,8 +3525,6 @@
         </w:rPr>
         <w:t>159</w:t>
       </w:r>
-      <w:bookmarkStart w:id="0" w:name="_GoBack"/>
-      <w:bookmarkEnd w:id="0"/>
     </w:p>
     <w:sectPr>
       <w:footerReference w:type="default" r:id="rId8"/>
@@ -3581,7 +3625,7 @@
             <w:sz w:val="24"/>
             <w:szCs w:val="24"/>
           </w:rPr>
-          <w:t>xv</w:t>
+          <w:t>xiv</w:t>
         </w:r>
         <w:r>
           <w:rPr>

</xml_diff>